<commit_message>
CLOUD-2: Crear dominio UMUFly (#12)
* CLOUD-2: Se crean endpoints de pruebas.

* CLOUD-2: Se empieza a modelar el dominio.

* CLOUD-2: Se añaden colecciones de ejemplo

* CLOUD-2: Completada la lógica en el agregado raíz.

* CLOUD-2: Se añade el application.properties

* CLOUD-2: Se ajusta el pasajero para añadir documento de identidad.

* CLOUD-2: Se corrige la imagen del modelado del dominio.

* CLOUD-2: Se ajusta el modelo del dominio y se quitan eventos.

* CLOUD-2: Se agrupa Itinerario y Ruta. También se modelan los VO como record.

* CLOUD-2: Se añade estado PENDIENTE para la reserva de vuelo.

* CLOUD-2: Se quitan los optional del dominio.

* CLOUD-2: Se ajustan los métodos del agregado raíz.
</commit_message>
<xml_diff>
--- a/doc/practicas/umufly-enunciado.docx
+++ b/doc/practicas/umufly-enunciado.docx
@@ -209,39 +209,7 @@
           <w:iCs/>
         </w:rPr>
         <w:lastRenderedPageBreak/>
-        <w:t>Y un detalle más: tenemos un servicio de </w:t>
-      </w:r>
-      <w:proofErr w:type="gramStart"/>
-      <w:r>
-        <w:rPr>
-          <w:i/>
-          <w:iCs/>
-        </w:rPr>
-        <w:t>parking</w:t>
-      </w:r>
-      <w:proofErr w:type="gramEnd"/>
-      <w:r>
-        <w:rPr>
-          <w:i/>
-          <w:iCs/>
-        </w:rPr>
-        <w:t>. Todos los pasajeros con reservas de vuelos que aún no se han realizado tienen un 75 % de descuento. El </w:t>
-      </w:r>
-      <w:proofErr w:type="gramStart"/>
-      <w:r>
-        <w:rPr>
-          <w:i/>
-          <w:iCs/>
-        </w:rPr>
-        <w:t>parking</w:t>
-      </w:r>
-      <w:proofErr w:type="gramEnd"/>
-      <w:r>
-        <w:rPr>
-          <w:i/>
-          <w:iCs/>
-        </w:rPr>
-        <w:t> puede ser de corta duración, que cuesta dos céntimos por minuto, o de larga duración, que cuesta siete euros al día. Se reserva igual que un vuelo, indicando el tipo de estacionamiento, las fechas de inicio y fin, y los datos del pasajero. Y, por supuesto, también puede cancelarlo sin coste alguno.”</w:t>
+        <w:t>Y un detalle más: tenemos un servicio de parking. Todos los pasajeros con reservas de vuelos que aún no se han realizado tienen un 75 % de descuento. El parking puede ser de corta duración, que cuesta dos céntimos por minuto, o de larga duración, que cuesta siete euros al día. Se reserva igual que un vuelo, indicando el tipo de estacionamiento, las fechas de inicio y fin, y los datos del pasajero. Y, por supuesto, también puede cancelarlo sin coste alguno.”</w:t>
       </w:r>
       <w:r>
         <w:t> </w:t>
@@ -249,15 +217,20 @@
     </w:p>
     <w:p>
       <w:r>
-        <w:t>Inicialmente, podremos conectar nuestro API directamente a su base de datos para avanzar en el desarrollo. Sin embargo, el departamento informático de la aerolínea está preparando un API propio para la gestión de las reservas de vuelo. En cuanto esté disponible, tendremos que utilizar ese API y dejar de acceder directamente a la base de datos. </w:t>
+        <w:t>El API contará con una base de datos propia en la que se almacenarán las reservas de vuelo realizadas por los usuarios. Para consultar la información de vuelos y reservas, la aerolínea nos ha concedido acceso a varias vistas de su base de datos.</w:t>
       </w:r>
     </w:p>
     <w:p>
       <w:r>
-        <w:t> </w:t>
+        <w:t xml:space="preserve">Además, el departamento informático de la aerolínea está desarrollando un API para la gestión de las reservas. Cuando este API esté disponible, </w:t>
+      </w:r>
+      <w:r>
+        <w:t>tendremos que utilizarlo para comunicar cualquier operación de escritura relacionada con las reservas de vuelo</w:t>
+      </w:r>
+      <w:r>
+        <w:t>.</w:t>
       </w:r>
     </w:p>
-    <w:p/>
     <w:sectPr>
       <w:pgSz w:w="11906" w:h="16838"/>
       <w:pgMar w:top="1417" w:right="1701" w:bottom="1417" w:left="1701" w:header="708" w:footer="708" w:gutter="0"/>

</xml_diff>